<commit_message>
preciser les etaps de démo
</commit_message>
<xml_diff>
--- a/Google/Plan_demo_Google_sql.docx
+++ b/Google/Plan_demo_Google_sql.docx
@@ -3,45 +3,23 @@
 <w:document xmlns:wpc="http://schemas.microsoft.com/office/word/2010/wordprocessingCanvas" xmlns:cx="http://schemas.microsoft.com/office/drawing/2014/chartex" xmlns:cx1="http://schemas.microsoft.com/office/drawing/2015/9/8/chartex" xmlns:cx2="http://schemas.microsoft.com/office/drawing/2015/10/21/chartex" xmlns:cx3="http://schemas.microsoft.com/office/drawing/2016/5/9/chartex" xmlns:cx4="http://schemas.microsoft.com/office/drawing/2016/5/10/chartex" xmlns:cx5="http://schemas.microsoft.com/office/drawing/2016/5/11/chartex" xmlns:cx6="http://schemas.microsoft.com/office/drawing/2016/5/12/chartex" xmlns:cx7="http://schemas.microsoft.com/office/drawing/2016/5/13/chartex" xmlns:cx8="http://schemas.microsoft.com/office/drawing/2016/5/14/chartex" xmlns:mc="http://schemas.openxmlformats.org/markup-compatibility/2006" xmlns:aink="http://schemas.microsoft.com/office/drawing/2016/ink" xmlns:am3d="http://schemas.microsoft.com/office/drawing/2017/model3d" xmlns:o="urn:schemas-microsoft-com:office:office" xmlns:r="http://schemas.openxmlformats.org/officeDocument/2006/relationships" xmlns:m="http://schemas.openxmlformats.org/officeDocument/2006/math" xmlns:v="urn:schemas-microsoft-com:vml" xmlns:wp14="http://schemas.microsoft.com/office/word/2010/wordprocessingDrawing" xmlns:wp="http://schemas.openxmlformats.org/drawingml/2006/wordprocessingDrawing" xmlns:w10="urn:schemas-microsoft-com:office:word" xmlns:w="http://schemas.openxmlformats.org/wordprocessingml/2006/main" xmlns:w14="http://schemas.microsoft.com/office/word/2010/wordml" xmlns:w15="http://schemas.microsoft.com/office/word/2012/wordml" xmlns:w16cex="http://schemas.microsoft.com/office/word/2018/wordml/cex" xmlns:w16cid="http://schemas.microsoft.com/office/word/2016/wordml/cid" xmlns:w16="http://schemas.microsoft.com/office/word/2018/wordml" xmlns:w16se="http://schemas.microsoft.com/office/word/2015/wordml/symex" xmlns:wpg="http://schemas.microsoft.com/office/word/2010/wordprocessingGroup" xmlns:wpi="http://schemas.microsoft.com/office/word/2010/wordprocessingInk" xmlns:wne="http://schemas.microsoft.com/office/word/2006/wordml" xmlns:wps="http://schemas.microsoft.com/office/word/2010/wordprocessingShape" mc:Ignorable="w14 w15 w16se w16cid w16 w16cex wp14">
   <w:body>
     <w:p>
-      <w:r>
-        <w:rPr>
-          <w:noProof/>
-        </w:rPr>
-        <w:drawing>
-          <wp:inline distT="0" distB="0" distL="0" distR="0" wp14:anchorId="2CBC14F2" wp14:editId="3A14E90D">
-            <wp:extent cx="5943600" cy="3933825"/>
-            <wp:effectExtent l="0" t="0" r="0" b="9525"/>
-            <wp:docPr id="1" name="Image 1"/>
-            <wp:cNvGraphicFramePr>
-              <a:graphicFrameLocks xmlns:a="http://schemas.openxmlformats.org/drawingml/2006/main" noChangeAspect="1"/>
-            </wp:cNvGraphicFramePr>
-            <a:graphic xmlns:a="http://schemas.openxmlformats.org/drawingml/2006/main">
-              <a:graphicData uri="http://schemas.openxmlformats.org/drawingml/2006/picture">
-                <pic:pic xmlns:pic="http://schemas.openxmlformats.org/drawingml/2006/picture">
-                  <pic:nvPicPr>
-                    <pic:cNvPr id="1" name=""/>
-                    <pic:cNvPicPr/>
-                  </pic:nvPicPr>
-                  <pic:blipFill>
-                    <a:blip r:embed="rId4"/>
-                    <a:stretch>
-                      <a:fillRect/>
-                    </a:stretch>
-                  </pic:blipFill>
-                  <pic:spPr>
-                    <a:xfrm>
-                      <a:off x="0" y="0"/>
-                      <a:ext cx="5943600" cy="3933825"/>
-                    </a:xfrm>
-                    <a:prstGeom prst="rect">
-                      <a:avLst/>
-                    </a:prstGeom>
-                  </pic:spPr>
-                </pic:pic>
-              </a:graphicData>
-            </a:graphic>
-          </wp:inline>
-        </w:drawing>
+      <w:pPr>
+        <w:jc w:val="center"/>
+      </w:pPr>
+      <w:r>
+        <w:t>Démo database</w:t>
+      </w:r>
+    </w:p>
+    <w:p>
+      <w:pPr>
+        <w:pStyle w:val="Paragraphedeliste"/>
+        <w:numPr>
+          <w:ilvl w:val="0"/>
+          <w:numId w:val="1"/>
+        </w:numPr>
+      </w:pPr>
+      <w:r>
+        <w:t>Cliquer sur le menu et choisir option SQL</w:t>
       </w:r>
     </w:p>
     <w:p>
@@ -87,11 +65,22 @@
       </w:r>
     </w:p>
     <w:p>
+      <w:pPr>
+        <w:pStyle w:val="Paragraphedeliste"/>
+        <w:numPr>
+          <w:ilvl w:val="0"/>
+          <w:numId w:val="1"/>
+        </w:numPr>
+      </w:pPr>
+      <w:r>
+        <w:t>Cliquer sur « créer une instance »</w:t>
+      </w:r>
+    </w:p>
+    <w:p>
       <w:r>
         <w:rPr>
           <w:noProof/>
         </w:rPr>
-        <w:lastRenderedPageBreak/>
         <w:drawing>
           <wp:inline distT="0" distB="0" distL="0" distR="0" wp14:anchorId="35C5DDBF" wp14:editId="32F3D8A6">
             <wp:extent cx="5943600" cy="3855085"/>
@@ -127,6 +116,21 @@
             </a:graphic>
           </wp:inline>
         </w:drawing>
+      </w:r>
+    </w:p>
+    <w:p/>
+    <w:p/>
+    <w:p>
+      <w:pPr>
+        <w:pStyle w:val="Paragraphedeliste"/>
+        <w:numPr>
+          <w:ilvl w:val="0"/>
+          <w:numId w:val="1"/>
+        </w:numPr>
+      </w:pPr>
+      <w:r>
+        <w:lastRenderedPageBreak/>
+        <w:t>Choisir option mysql</w:t>
       </w:r>
     </w:p>
     <w:p>
@@ -172,16 +176,69 @@
       </w:r>
     </w:p>
     <w:p>
+      <w:pPr>
+        <w:pStyle w:val="Paragraphedeliste"/>
+        <w:numPr>
+          <w:ilvl w:val="0"/>
+          <w:numId w:val="1"/>
+        </w:numPr>
+      </w:pPr>
+      <w:r>
+        <w:t>Inscrire gcp-demo-tutlinks sur</w:t>
+      </w:r>
+      <w:r>
+        <w:t xml:space="preserve"> le ID</w:t>
+      </w:r>
+    </w:p>
+    <w:p>
+      <w:pPr>
+        <w:pStyle w:val="Paragraphedeliste"/>
+        <w:numPr>
+          <w:ilvl w:val="0"/>
+          <w:numId w:val="1"/>
+        </w:numPr>
+      </w:pPr>
+      <w:r>
+        <w:t>Pwd : 12345678</w:t>
+      </w:r>
+    </w:p>
+    <w:p>
+      <w:pPr>
+        <w:pStyle w:val="Paragraphedeliste"/>
+        <w:numPr>
+          <w:ilvl w:val="0"/>
+          <w:numId w:val="1"/>
+        </w:numPr>
+      </w:pPr>
+      <w:r>
+        <w:t>Région : northamérica-north</w:t>
+      </w:r>
+    </w:p>
+    <w:p>
+      <w:pPr>
+        <w:pStyle w:val="Paragraphedeliste"/>
+        <w:numPr>
+          <w:ilvl w:val="0"/>
+          <w:numId w:val="1"/>
+        </w:numPr>
+      </w:pPr>
+      <w:r>
+        <w:t>Choisir la version de votre mysql (5.7)</w:t>
+      </w:r>
+    </w:p>
+    <w:p>
+      <w:pPr>
+        <w:pStyle w:val="Paragraphedeliste"/>
+      </w:pPr>
       <w:r>
         <w:rPr>
           <w:noProof/>
         </w:rPr>
-        <w:lastRenderedPageBreak/>
         <w:drawing>
-          <wp:inline distT="0" distB="0" distL="0" distR="0" wp14:anchorId="47018E41" wp14:editId="21BB3985">
-            <wp:extent cx="5781675" cy="6905625"/>
-            <wp:effectExtent l="0" t="0" r="9525" b="9525"/>
-            <wp:docPr id="7" name="Image 7"/>
+          <wp:inline distT="0" distB="0" distL="0" distR="0" wp14:anchorId="24795BC3" wp14:editId="05DE7D3B">
+            <wp:extent cx="5781675" cy="5097780"/>
+            <wp:effectExtent l="0" t="0" r="9525" b="7620"/>
+            <wp:docPr id="6" name="Image 6"/>
             <wp:cNvGraphicFramePr>
               <a:graphicFrameLocks xmlns:a="http://schemas.openxmlformats.org/drawingml/2006/main" noChangeAspect="1"/>
             </wp:cNvGraphicFramePr>
@@ -201,7 +258,7 @@
                   <pic:spPr>
                     <a:xfrm>
                       <a:off x="0" y="0"/>
-                      <a:ext cx="5781675" cy="6905625"/>
+                      <a:ext cx="5781675" cy="5097780"/>
                     </a:xfrm>
                     <a:prstGeom prst="rect">
                       <a:avLst/>
@@ -214,12 +271,26 @@
         </w:drawing>
       </w:r>
     </w:p>
+    <w:p/>
+    <w:p/>
+    <w:p>
+      <w:pPr>
+        <w:pStyle w:val="Paragraphedeliste"/>
+        <w:numPr>
+          <w:ilvl w:val="0"/>
+          <w:numId w:val="1"/>
+        </w:numPr>
+      </w:pPr>
+      <w:r>
+        <w:lastRenderedPageBreak/>
+        <w:t>Cliquer sur modifier</w:t>
+      </w:r>
+    </w:p>
     <w:p>
       <w:r>
         <w:rPr>
           <w:noProof/>
         </w:rPr>
-        <w:lastRenderedPageBreak/>
         <w:drawing>
           <wp:inline distT="0" distB="0" distL="0" distR="0" wp14:anchorId="27E3C6DA" wp14:editId="36865FAC">
             <wp:extent cx="5943600" cy="5291455"/>
@@ -255,6 +326,18 @@
             </a:graphic>
           </wp:inline>
         </w:drawing>
+      </w:r>
+    </w:p>
+    <w:p>
+      <w:pPr>
+        <w:pStyle w:val="Paragraphedeliste"/>
+        <w:numPr>
+          <w:ilvl w:val="0"/>
+          <w:numId w:val="1"/>
+        </w:numPr>
+      </w:pPr>
+      <w:r>
+        <w:t>Choisir option db-f1-micro et cliquer sur sélectionner</w:t>
       </w:r>
     </w:p>
     <w:p>
@@ -300,16 +383,32 @@
         </w:drawing>
       </w:r>
     </w:p>
+    <w:p/>
+    <w:p/>
+    <w:p/>
+    <w:p/>
+    <w:p>
+      <w:pPr>
+        <w:pStyle w:val="Paragraphedeliste"/>
+        <w:numPr>
+          <w:ilvl w:val="0"/>
+          <w:numId w:val="1"/>
+        </w:numPr>
+      </w:pPr>
+      <w:r>
+        <w:lastRenderedPageBreak/>
+        <w:t>Type de stockage : HDD et 10 GB</w:t>
+      </w:r>
+    </w:p>
     <w:p>
       <w:r>
         <w:rPr>
           <w:noProof/>
         </w:rPr>
-        <w:lastRenderedPageBreak/>
         <w:drawing>
-          <wp:inline distT="0" distB="0" distL="0" distR="0" wp14:anchorId="2E1A86C5" wp14:editId="6CDB2639">
-            <wp:extent cx="5943600" cy="4171950"/>
-            <wp:effectExtent l="0" t="0" r="0" b="0"/>
+          <wp:inline distT="0" distB="0" distL="0" distR="0" wp14:anchorId="2E1A86C5" wp14:editId="520636E3">
+            <wp:extent cx="4610100" cy="3235936"/>
+            <wp:effectExtent l="0" t="0" r="0" b="3175"/>
             <wp:docPr id="10" name="Image 10"/>
             <wp:cNvGraphicFramePr>
               <a:graphicFrameLocks xmlns:a="http://schemas.openxmlformats.org/drawingml/2006/main" noChangeAspect="1"/>
@@ -330,7 +429,7 @@
                   <pic:spPr>
                     <a:xfrm>
                       <a:off x="0" y="0"/>
-                      <a:ext cx="5943600" cy="4171950"/>
+                      <a:ext cx="4624114" cy="3245773"/>
                     </a:xfrm>
                     <a:prstGeom prst="rect">
                       <a:avLst/>
@@ -344,14 +443,49 @@
       </w:r>
     </w:p>
     <w:p>
+      <w:pPr>
+        <w:pStyle w:val="Paragraphedeliste"/>
+        <w:numPr>
+          <w:ilvl w:val="0"/>
+          <w:numId w:val="1"/>
+        </w:numPr>
+      </w:pPr>
+      <w:r>
+        <w:t>Cliquer option Sauvegardes…</w:t>
+      </w:r>
+    </w:p>
+    <w:p>
+      <w:pPr>
+        <w:pStyle w:val="Paragraphedeliste"/>
+        <w:numPr>
+          <w:ilvl w:val="0"/>
+          <w:numId w:val="1"/>
+        </w:numPr>
+      </w:pPr>
+      <w:r>
+        <w:t>Décroche automatiser les sauvegardes</w:t>
+      </w:r>
+    </w:p>
+    <w:p>
+      <w:pPr>
+        <w:pStyle w:val="Paragraphedeliste"/>
+        <w:numPr>
+          <w:ilvl w:val="0"/>
+          <w:numId w:val="1"/>
+        </w:numPr>
+      </w:pPr>
+      <w:r>
+        <w:t>Choisir Zone unique</w:t>
+      </w:r>
+    </w:p>
+    <w:p>
       <w:r>
         <w:rPr>
           <w:noProof/>
         </w:rPr>
-        <w:lastRenderedPageBreak/>
         <w:drawing>
-          <wp:inline distT="0" distB="0" distL="0" distR="0" wp14:anchorId="08A0A220" wp14:editId="34086CCC">
-            <wp:extent cx="5943600" cy="5132070"/>
+          <wp:inline distT="0" distB="0" distL="0" distR="0" wp14:anchorId="45B81637" wp14:editId="4239246E">
+            <wp:extent cx="4305300" cy="3717461"/>
             <wp:effectExtent l="0" t="0" r="0" b="0"/>
             <wp:docPr id="11" name="Image 11"/>
             <wp:cNvGraphicFramePr>
@@ -373,7 +507,7 @@
                   <pic:spPr>
                     <a:xfrm>
                       <a:off x="0" y="0"/>
-                      <a:ext cx="5943600" cy="5132070"/>
+                      <a:ext cx="4310740" cy="3722158"/>
                     </a:xfrm>
                     <a:prstGeom prst="rect">
                       <a:avLst/>
@@ -385,6 +519,21 @@
           </wp:inline>
         </w:drawing>
       </w:r>
+    </w:p>
+    <w:p>
+      <w:pPr>
+        <w:pStyle w:val="Paragraphedeliste"/>
+        <w:numPr>
+          <w:ilvl w:val="0"/>
+          <w:numId w:val="1"/>
+        </w:numPr>
+      </w:pPr>
+      <w:r>
+        <w:lastRenderedPageBreak/>
+        <w:t xml:space="preserve">Entre votre IP </w:t>
+      </w:r>
+    </w:p>
+    <w:p>
       <w:r>
         <w:rPr>
           <w:noProof/>
@@ -425,11 +574,51 @@
           </wp:inline>
         </w:drawing>
       </w:r>
+    </w:p>
+    <w:p>
+      <w:pPr>
+        <w:pStyle w:val="Paragraphedeliste"/>
+        <w:numPr>
+          <w:ilvl w:val="0"/>
+          <w:numId w:val="1"/>
+        </w:numPr>
+      </w:pPr>
+      <w:r>
+        <w:t>Nom : my pc</w:t>
+      </w:r>
+    </w:p>
+    <w:p>
+      <w:pPr>
+        <w:pStyle w:val="Paragraphedeliste"/>
+        <w:numPr>
+          <w:ilvl w:val="0"/>
+          <w:numId w:val="1"/>
+        </w:numPr>
+      </w:pPr>
+      <w:r>
+        <w:t>Réseau : notre IP</w:t>
+      </w:r>
+    </w:p>
+    <w:p>
+      <w:pPr>
+        <w:pStyle w:val="Paragraphedeliste"/>
+        <w:numPr>
+          <w:ilvl w:val="0"/>
+          <w:numId w:val="1"/>
+        </w:numPr>
+      </w:pPr>
+      <w:r>
+        <w:t>Cliquer sur ok</w:t>
+      </w:r>
+    </w:p>
+    <w:p>
+      <w:pPr>
+        <w:ind w:left="360"/>
+      </w:pPr>
       <w:r>
         <w:rPr>
           <w:noProof/>
         </w:rPr>
-        <w:lastRenderedPageBreak/>
         <w:drawing>
           <wp:inline distT="0" distB="0" distL="0" distR="0" wp14:anchorId="597F941D" wp14:editId="434C6B25">
             <wp:extent cx="5943600" cy="3539490"/>
@@ -465,6 +654,18 @@
             </a:graphic>
           </wp:inline>
         </w:drawing>
+      </w:r>
+    </w:p>
+    <w:p>
+      <w:pPr>
+        <w:pStyle w:val="Paragraphedeliste"/>
+        <w:numPr>
+          <w:ilvl w:val="0"/>
+          <w:numId w:val="1"/>
+        </w:numPr>
+      </w:pPr>
+      <w:r>
+        <w:t>Cliquer sur créer</w:t>
       </w:r>
     </w:p>
     <w:p>
@@ -511,12 +712,18 @@
       </w:r>
     </w:p>
     <w:p/>
+    <w:p/>
+    <w:p>
+      <w:r>
+        <w:lastRenderedPageBreak/>
+        <w:t xml:space="preserve">Résultat : </w:t>
+      </w:r>
+    </w:p>
     <w:p>
       <w:r>
         <w:rPr>
           <w:noProof/>
         </w:rPr>
-        <w:lastRenderedPageBreak/>
         <w:drawing>
           <wp:inline distT="0" distB="0" distL="0" distR="0" wp14:anchorId="3141367D" wp14:editId="69503630">
             <wp:extent cx="5943600" cy="2539365"/>
@@ -597,6 +804,42 @@
       </w:r>
     </w:p>
     <w:p>
+      <w:pPr>
+        <w:pStyle w:val="Paragraphedeliste"/>
+        <w:numPr>
+          <w:ilvl w:val="0"/>
+          <w:numId w:val="1"/>
+        </w:numPr>
+      </w:pPr>
+      <w:r>
+        <w:t>Cliquer sur Utilisateurs</w:t>
+      </w:r>
+    </w:p>
+    <w:p>
+      <w:pPr>
+        <w:pStyle w:val="Paragraphedeliste"/>
+        <w:numPr>
+          <w:ilvl w:val="0"/>
+          <w:numId w:val="1"/>
+        </w:numPr>
+      </w:pPr>
+      <w:r>
+        <w:t>Cliquer sur le 3 points</w:t>
+      </w:r>
+    </w:p>
+    <w:p>
+      <w:pPr>
+        <w:pStyle w:val="Paragraphedeliste"/>
+        <w:numPr>
+          <w:ilvl w:val="0"/>
+          <w:numId w:val="1"/>
+        </w:numPr>
+      </w:pPr>
+      <w:r>
+        <w:t>Choisir modifier le mote de passe</w:t>
+      </w:r>
+    </w:p>
+    <w:p>
       <w:r>
         <w:rPr>
           <w:noProof/>
@@ -636,6 +879,18 @@
             </a:graphic>
           </wp:inline>
         </w:drawing>
+      </w:r>
+    </w:p>
+    <w:p>
+      <w:pPr>
+        <w:pStyle w:val="Paragraphedeliste"/>
+        <w:numPr>
+          <w:ilvl w:val="0"/>
+          <w:numId w:val="1"/>
+        </w:numPr>
+      </w:pPr>
+      <w:r>
+        <w:t>Changer pwd</w:t>
       </w:r>
     </w:p>
     <w:p>
@@ -682,6 +937,18 @@
       </w:r>
     </w:p>
     <w:p>
+      <w:pPr>
+        <w:pStyle w:val="Paragraphedeliste"/>
+        <w:numPr>
+          <w:ilvl w:val="0"/>
+          <w:numId w:val="1"/>
+        </w:numPr>
+      </w:pPr>
+      <w:r>
+        <w:t>Copier IP publique</w:t>
+      </w:r>
+    </w:p>
+    <w:p>
       <w:r>
         <w:rPr>
           <w:noProof/>
@@ -724,6 +991,78 @@
       </w:r>
     </w:p>
     <w:p/>
+    <w:p>
+      <w:pPr>
+        <w:pStyle w:val="Paragraphedeliste"/>
+        <w:numPr>
+          <w:ilvl w:val="0"/>
+          <w:numId w:val="1"/>
+        </w:numPr>
+      </w:pPr>
+      <w:r>
+        <w:t>Ouvrir mysql workbench</w:t>
+      </w:r>
+    </w:p>
+    <w:p>
+      <w:pPr>
+        <w:pStyle w:val="Paragraphedeliste"/>
+        <w:numPr>
+          <w:ilvl w:val="0"/>
+          <w:numId w:val="1"/>
+        </w:numPr>
+      </w:pPr>
+      <w:r>
+        <w:t>Créer un new data</w:t>
+      </w:r>
+    </w:p>
+    <w:p>
+      <w:pPr>
+        <w:pStyle w:val="Paragraphedeliste"/>
+        <w:numPr>
+          <w:ilvl w:val="0"/>
+          <w:numId w:val="1"/>
+        </w:numPr>
+      </w:pPr>
+      <w:r>
+        <w:t>Mettre le hostname : IP publique</w:t>
+      </w:r>
+    </w:p>
+    <w:p>
+      <w:pPr>
+        <w:pStyle w:val="Paragraphedeliste"/>
+        <w:numPr>
+          <w:ilvl w:val="0"/>
+          <w:numId w:val="1"/>
+        </w:numPr>
+      </w:pPr>
+      <w:r>
+        <w:t>Pwd : 1234578</w:t>
+      </w:r>
+    </w:p>
+    <w:p>
+      <w:pPr>
+        <w:pStyle w:val="Paragraphedeliste"/>
+        <w:numPr>
+          <w:ilvl w:val="0"/>
+          <w:numId w:val="1"/>
+        </w:numPr>
+      </w:pPr>
+      <w:r>
+        <w:t>Cliquer sur tester connectione</w:t>
+      </w:r>
+    </w:p>
+    <w:p>
+      <w:pPr>
+        <w:pStyle w:val="Paragraphedeliste"/>
+        <w:numPr>
+          <w:ilvl w:val="0"/>
+          <w:numId w:val="1"/>
+        </w:numPr>
+      </w:pPr>
+      <w:r>
+        <w:t>Cliquer sur ok</w:t>
+      </w:r>
+    </w:p>
     <w:p>
       <w:r>
         <w:rPr>
@@ -767,6 +1106,11 @@
         </w:drawing>
       </w:r>
     </w:p>
+    <w:p>
+      <w:r>
+        <w:t>END</w:t>
+      </w:r>
+    </w:p>
     <w:sectPr>
       <w:pgSz w:w="12240" w:h="15840"/>
       <w:pgMar w:top="1440" w:right="1440" w:bottom="1440" w:left="1440" w:header="708" w:footer="708" w:gutter="0"/>
@@ -775,6 +1119,103 @@
     </w:sectPr>
   </w:body>
 </w:document>
+</file>
+
+<file path=word/numbering.xml><?xml version="1.0" encoding="utf-8"?>
+<w:numbering xmlns:wpc="http://schemas.microsoft.com/office/word/2010/wordprocessingCanvas" xmlns:cx="http://schemas.microsoft.com/office/drawing/2014/chartex" xmlns:cx1="http://schemas.microsoft.com/office/drawing/2015/9/8/chartex" xmlns:cx2="http://schemas.microsoft.com/office/drawing/2015/10/21/chartex" xmlns:cx3="http://schemas.microsoft.com/office/drawing/2016/5/9/chartex" xmlns:cx4="http://schemas.microsoft.com/office/drawing/2016/5/10/chartex" xmlns:cx5="http://schemas.microsoft.com/office/drawing/2016/5/11/chartex" xmlns:cx6="http://schemas.microsoft.com/office/drawing/2016/5/12/chartex" xmlns:cx7="http://schemas.microsoft.com/office/drawing/2016/5/13/chartex" xmlns:cx8="http://schemas.microsoft.com/office/drawing/2016/5/14/chartex" xmlns:mc="http://schemas.openxmlformats.org/markup-compatibility/2006" xmlns:aink="http://schemas.microsoft.com/office/drawing/2016/ink" xmlns:am3d="http://schemas.microsoft.com/office/drawing/2017/model3d" xmlns:o="urn:schemas-microsoft-com:office:office" xmlns:r="http://schemas.openxmlformats.org/officeDocument/2006/relationships" xmlns:m="http://schemas.openxmlformats.org/officeDocument/2006/math" xmlns:v="urn:schemas-microsoft-com:vml" xmlns:wp14="http://schemas.microsoft.com/office/word/2010/wordprocessingDrawing" xmlns:wp="http://schemas.openxmlformats.org/drawingml/2006/wordprocessingDrawing" xmlns:w10="urn:schemas-microsoft-com:office:word" xmlns:w="http://schemas.openxmlformats.org/wordprocessingml/2006/main" xmlns:w14="http://schemas.microsoft.com/office/word/2010/wordml" xmlns:w15="http://schemas.microsoft.com/office/word/2012/wordml" xmlns:w16cex="http://schemas.microsoft.com/office/word/2018/wordml/cex" xmlns:w16cid="http://schemas.microsoft.com/office/word/2016/wordml/cid" xmlns:w16="http://schemas.microsoft.com/office/word/2018/wordml" xmlns:w16se="http://schemas.microsoft.com/office/word/2015/wordml/symex" xmlns:wpg="http://schemas.microsoft.com/office/word/2010/wordprocessingGroup" xmlns:wpi="http://schemas.microsoft.com/office/word/2010/wordprocessingInk" xmlns:wne="http://schemas.microsoft.com/office/word/2006/wordml" xmlns:wps="http://schemas.microsoft.com/office/word/2010/wordprocessingShape" mc:Ignorable="w14 w15 w16se w16cid w16 w16cex wp14">
+  <w:abstractNum w:abstractNumId="0" w15:restartNumberingAfterBreak="0">
+    <w:nsid w:val="29154822"/>
+    <w:multiLevelType w:val="hybridMultilevel"/>
+    <w:tmpl w:val="E8E8B756"/>
+    <w:lvl w:ilvl="0" w:tplc="B14E814C">
+      <w:start w:val="1"/>
+      <w:numFmt w:val="decimal"/>
+      <w:lvlText w:val="%1-"/>
+      <w:lvlJc w:val="left"/>
+      <w:pPr>
+        <w:ind w:left="720" w:hanging="360"/>
+      </w:pPr>
+      <w:rPr>
+        <w:rFonts w:hint="default"/>
+      </w:rPr>
+    </w:lvl>
+    <w:lvl w:ilvl="1" w:tplc="0C0C0019" w:tentative="1">
+      <w:start w:val="1"/>
+      <w:numFmt w:val="lowerLetter"/>
+      <w:lvlText w:val="%2."/>
+      <w:lvlJc w:val="left"/>
+      <w:pPr>
+        <w:ind w:left="1440" w:hanging="360"/>
+      </w:pPr>
+    </w:lvl>
+    <w:lvl w:ilvl="2" w:tplc="0C0C001B" w:tentative="1">
+      <w:start w:val="1"/>
+      <w:numFmt w:val="lowerRoman"/>
+      <w:lvlText w:val="%3."/>
+      <w:lvlJc w:val="right"/>
+      <w:pPr>
+        <w:ind w:left="2160" w:hanging="180"/>
+      </w:pPr>
+    </w:lvl>
+    <w:lvl w:ilvl="3" w:tplc="0C0C000F" w:tentative="1">
+      <w:start w:val="1"/>
+      <w:numFmt w:val="decimal"/>
+      <w:lvlText w:val="%4."/>
+      <w:lvlJc w:val="left"/>
+      <w:pPr>
+        <w:ind w:left="2880" w:hanging="360"/>
+      </w:pPr>
+    </w:lvl>
+    <w:lvl w:ilvl="4" w:tplc="0C0C0019" w:tentative="1">
+      <w:start w:val="1"/>
+      <w:numFmt w:val="lowerLetter"/>
+      <w:lvlText w:val="%5."/>
+      <w:lvlJc w:val="left"/>
+      <w:pPr>
+        <w:ind w:left="3600" w:hanging="360"/>
+      </w:pPr>
+    </w:lvl>
+    <w:lvl w:ilvl="5" w:tplc="0C0C001B" w:tentative="1">
+      <w:start w:val="1"/>
+      <w:numFmt w:val="lowerRoman"/>
+      <w:lvlText w:val="%6."/>
+      <w:lvlJc w:val="right"/>
+      <w:pPr>
+        <w:ind w:left="4320" w:hanging="180"/>
+      </w:pPr>
+    </w:lvl>
+    <w:lvl w:ilvl="6" w:tplc="0C0C000F" w:tentative="1">
+      <w:start w:val="1"/>
+      <w:numFmt w:val="decimal"/>
+      <w:lvlText w:val="%7."/>
+      <w:lvlJc w:val="left"/>
+      <w:pPr>
+        <w:ind w:left="5040" w:hanging="360"/>
+      </w:pPr>
+    </w:lvl>
+    <w:lvl w:ilvl="7" w:tplc="0C0C0019" w:tentative="1">
+      <w:start w:val="1"/>
+      <w:numFmt w:val="lowerLetter"/>
+      <w:lvlText w:val="%8."/>
+      <w:lvlJc w:val="left"/>
+      <w:pPr>
+        <w:ind w:left="5760" w:hanging="360"/>
+      </w:pPr>
+    </w:lvl>
+    <w:lvl w:ilvl="8" w:tplc="0C0C001B" w:tentative="1">
+      <w:start w:val="1"/>
+      <w:numFmt w:val="lowerRoman"/>
+      <w:lvlText w:val="%9."/>
+      <w:lvlJc w:val="right"/>
+      <w:pPr>
+        <w:ind w:left="6480" w:hanging="180"/>
+      </w:pPr>
+    </w:lvl>
+  </w:abstractNum>
+  <w:num w:numId="1">
+    <w:abstractNumId w:val="0"/>
+  </w:num>
+</w:numbering>
 </file>
 
 <file path=word/styles.xml><?xml version="1.0" encoding="utf-8"?>
@@ -1203,6 +1644,17 @@
     <w:semiHidden/>
     <w:unhideWhenUsed/>
   </w:style>
+  <w:style w:type="paragraph" w:styleId="Paragraphedeliste">
+    <w:name w:val="List Paragraph"/>
+    <w:basedOn w:val="Normal"/>
+    <w:uiPriority w:val="34"/>
+    <w:qFormat/>
+    <w:rsid w:val="00812575"/>
+    <w:pPr>
+      <w:ind w:left="720"/>
+      <w:contextualSpacing/>
+    </w:pPr>
+  </w:style>
 </w:styles>
 </file>
 

</xml_diff>